<commit_message>
Update FrontEnd's API Caller
</commit_message>
<xml_diff>
--- a/Documentation/Documents/Blue Print/API Documents/authentication.general.setLogout (v.1-r.0).docx
+++ b/Documentation/Documents/Blue Print/API Documents/authentication.general.setLogout (v.1-r.0).docx
@@ -747,8 +747,6 @@
               </w:rPr>
               <w:t>JSON Post</w:t>
             </w:r>
-            <w:bookmarkStart w:id="0" w:name="_GoBack"/>
-            <w:bookmarkEnd w:id="0"/>
           </w:p>
         </w:tc>
       </w:tr>
@@ -962,15 +960,7 @@
                 <w:i/>
                 <w:sz w:val="18"/>
               </w:rPr>
-              <w:t xml:space="preserve"> </w:t>
-            </w:r>
-            <w:r>
-              <w:rPr>
-                <w:rFonts w:ascii="Calibri" w:hAnsi="Calibri"/>
-                <w:i/>
-                <w:sz w:val="18"/>
-              </w:rPr>
-              <w:t>logout</w:t>
+              <w:t xml:space="preserve"> logout</w:t>
             </w:r>
             <w:r>
               <w:rPr>
@@ -4281,7 +4271,30 @@
           <w:rFonts w:ascii="Courier New" w:hAnsi="Courier New" w:cs="Courier New"/>
           <w:sz w:val="16"/>
         </w:rPr>
-        <w:t>"enum": ["environment.general.session.getData"]</w:t>
+        <w:t>"enum": [</w:t>
+      </w:r>
+      <w:bookmarkStart w:id="0" w:name="_GoBack"/>
+      <w:bookmarkEnd w:id="0"/>
+      <w:r>
+        <w:rPr>
+          <w:rFonts w:ascii="Courier New" w:hAnsi="Courier New" w:cs="Courier New"/>
+          <w:sz w:val="16"/>
+        </w:rPr>
+        <w:t>"</w:t>
+      </w:r>
+      <w:r>
+        <w:rPr>
+          <w:rFonts w:ascii="Courier New" w:hAnsi="Courier New" w:cs="Courier New"/>
+          <w:sz w:val="16"/>
+        </w:rPr>
+        <w:t>authentication.general.setLogout</w:t>
+      </w:r>
+      <w:r>
+        <w:rPr>
+          <w:rFonts w:ascii="Courier New" w:hAnsi="Courier New" w:cs="Courier New"/>
+          <w:sz w:val="16"/>
+        </w:rPr>
+        <w:t>"]</w:t>
       </w:r>
     </w:p>
     <w:p>
@@ -9310,6 +9323,10 @@
         </w:rPr>
       </w:pPr>
       <w:r>
+        <w:rPr>
+          <w:noProof/>
+          <w:lang w:eastAsia="id-ID"/>
+        </w:rPr>
         <w:lastRenderedPageBreak/>
         <w:drawing>
           <wp:inline distT="0" distB="0" distL="0" distR="0">
@@ -9713,6 +9730,10 @@
         </w:rPr>
       </w:pPr>
       <w:r>
+        <w:rPr>
+          <w:noProof/>
+          <w:lang w:eastAsia="id-ID"/>
+        </w:rPr>
         <w:drawing>
           <wp:inline distT="0" distB="0" distL="0" distR="0">
             <wp:extent cx="5040000" cy="2826000"/>
@@ -14499,7 +14520,7 @@
 </file>
 
 <file path=customXml/itemProps1.xml><?xml version="1.0" encoding="utf-8"?>
-<ds:datastoreItem xmlns:ds="http://schemas.openxmlformats.org/officeDocument/2006/customXml" ds:itemID="{5589DB1E-958F-4A12-B7E4-7396D8629194}">
+<ds:datastoreItem xmlns:ds="http://schemas.openxmlformats.org/officeDocument/2006/customXml" ds:itemID="{BCD5E54D-8467-4839-8CFB-02FC527F9CB2}">
   <ds:schemaRefs>
     <ds:schemaRef ds:uri="http://schemas.openxmlformats.org/officeDocument/2006/bibliography"/>
   </ds:schemaRefs>

</xml_diff>